<commit_message>
add .gitignore, lab task 4 and pbt
</commit_message>
<xml_diff>
--- a/Assignment/PBT/PBT QUESTION_V1.docx
+++ b/Assignment/PBT/PBT QUESTION_V1.docx
@@ -1,6 +1,6 @@
 
 <file path=word/document.xml><?xml version="1.0" encoding="utf-8"?>
-<w:document xmlns:wpc="http://schemas.microsoft.com/office/word/2010/wordprocessingCanvas" xmlns:cx="http://schemas.microsoft.com/office/drawing/2014/chartex" xmlns:cx1="http://schemas.microsoft.com/office/drawing/2015/9/8/chartex" xmlns:mc="http://schemas.openxmlformats.org/markup-compatibility/2006" xmlns:o="urn:schemas-microsoft-com:office:office" xmlns:r="http://schemas.openxmlformats.org/officeDocument/2006/relationships" xmlns:m="http://schemas.openxmlformats.org/officeDocument/2006/math" xmlns:v="urn:schemas-microsoft-com:vml" xmlns:wp14="http://schemas.microsoft.com/office/word/2010/wordprocessingDrawing" xmlns:wp="http://schemas.openxmlformats.org/drawingml/2006/wordprocessingDrawing" xmlns:w10="urn:schemas-microsoft-com:office:word" xmlns:w="http://schemas.openxmlformats.org/wordprocessingml/2006/main" xmlns:w14="http://schemas.microsoft.com/office/word/2010/wordml" xmlns:w15="http://schemas.microsoft.com/office/word/2012/wordml" xmlns:w16se="http://schemas.microsoft.com/office/word/2015/wordml/symex" xmlns:wpg="http://schemas.microsoft.com/office/word/2010/wordprocessingGroup" xmlns:wpi="http://schemas.microsoft.com/office/word/2010/wordprocessingInk" xmlns:wne="http://schemas.microsoft.com/office/word/2006/wordml" xmlns:wps="http://schemas.microsoft.com/office/word/2010/wordprocessingShape" mc:Ignorable="w14 w15 w16se wp14">
+<w:document xmlns:wpc="http://schemas.microsoft.com/office/word/2010/wordprocessingCanvas" xmlns:cx="http://schemas.microsoft.com/office/drawing/2014/chartex" xmlns:cx1="http://schemas.microsoft.com/office/drawing/2015/9/8/chartex" xmlns:cx2="http://schemas.microsoft.com/office/drawing/2015/10/21/chartex" xmlns:cx3="http://schemas.microsoft.com/office/drawing/2016/5/9/chartex" xmlns:cx4="http://schemas.microsoft.com/office/drawing/2016/5/10/chartex" xmlns:cx5="http://schemas.microsoft.com/office/drawing/2016/5/11/chartex" xmlns:cx6="http://schemas.microsoft.com/office/drawing/2016/5/12/chartex" xmlns:cx7="http://schemas.microsoft.com/office/drawing/2016/5/13/chartex" xmlns:cx8="http://schemas.microsoft.com/office/drawing/2016/5/14/chartex" xmlns:mc="http://schemas.openxmlformats.org/markup-compatibility/2006" xmlns:aink="http://schemas.microsoft.com/office/drawing/2016/ink" xmlns:am3d="http://schemas.microsoft.com/office/drawing/2017/model3d" xmlns:o="urn:schemas-microsoft-com:office:office" xmlns:oel="http://schemas.microsoft.com/office/2019/extlst" xmlns:r="http://schemas.openxmlformats.org/officeDocument/2006/relationships" xmlns:m="http://schemas.openxmlformats.org/officeDocument/2006/math" xmlns:v="urn:schemas-microsoft-com:vml" xmlns:wp14="http://schemas.microsoft.com/office/word/2010/wordprocessingDrawing" xmlns:wp="http://schemas.openxmlformats.org/drawingml/2006/wordprocessingDrawing" xmlns:w10="urn:schemas-microsoft-com:office:word" xmlns:w="http://schemas.openxmlformats.org/wordprocessingml/2006/main" xmlns:w14="http://schemas.microsoft.com/office/word/2010/wordml" xmlns:w15="http://schemas.microsoft.com/office/word/2012/wordml" xmlns:w16cex="http://schemas.microsoft.com/office/word/2018/wordml/cex" xmlns:w16cid="http://schemas.microsoft.com/office/word/2016/wordml/cid" xmlns:w16="http://schemas.microsoft.com/office/word/2018/wordml" xmlns:w16sdtdh="http://schemas.microsoft.com/office/word/2020/wordml/sdtdatahash" xmlns:w16se="http://schemas.microsoft.com/office/word/2015/wordml/symex" xmlns:wpg="http://schemas.microsoft.com/office/word/2010/wordprocessingGroup" xmlns:wpi="http://schemas.microsoft.com/office/word/2010/wordprocessingInk" xmlns:wne="http://schemas.microsoft.com/office/word/2006/wordml" xmlns:wps="http://schemas.microsoft.com/office/word/2010/wordprocessingShape" mc:Ignorable="w14 w15 w16se w16cid w16 w16cex w16sdtdh wp14">
   <w:body>
     <w:p/>
     <w:p/>
@@ -512,11 +512,9 @@
     <w:p/>
     <w:p/>
     <w:p>
-      <w:proofErr w:type="gramStart"/>
       <w:r>
         <w:t>INSTRUCTIONS :</w:t>
       </w:r>
-      <w:proofErr w:type="gramEnd"/>
     </w:p>
     <w:p>
       <w:pPr>
@@ -549,15 +547,7 @@
         <w:spacing w:before="0" w:after="0" w:line="240" w:lineRule="auto"/>
       </w:pPr>
       <w:r>
-        <w:t xml:space="preserve">Submission </w:t>
-      </w:r>
-      <w:proofErr w:type="gramStart"/>
-      <w:r>
-        <w:t>Date :</w:t>
-      </w:r>
-      <w:proofErr w:type="gramEnd"/>
-      <w:r>
-        <w:t xml:space="preserve"> ……………………………………………………</w:t>
+        <w:t>Submission Date : ……………………………………………………</w:t>
       </w:r>
     </w:p>
     <w:p>
@@ -1423,8 +1413,6 @@
           <w:lang w:eastAsia="en-MY"/>
         </w:rPr>
       </w:pPr>
-      <w:bookmarkStart w:id="0" w:name="_GoBack"/>
-      <w:bookmarkEnd w:id="0"/>
     </w:p>
     <w:p>
       <w:pPr>
@@ -2135,6 +2123,54 @@
               </w:rPr>
               <w:t>the application will exit if user key in the wrong password)</w:t>
             </w:r>
+            <w:r>
+              <w:rPr>
+                <w:rFonts w:ascii="Arial" w:hAnsi="Arial" w:cs="Arial"/>
+                <w:sz w:val="22"/>
+                <w:szCs w:val="22"/>
+              </w:rPr>
+              <w:t xml:space="preserve"> </w:t>
+            </w:r>
+            <w:proofErr w:type="spellStart"/>
+            <w:r>
+              <w:rPr>
+                <w:rFonts w:ascii="Arial" w:hAnsi="Arial" w:cs="Arial"/>
+                <w:b/>
+                <w:bCs/>
+                <w:i/>
+                <w:iCs/>
+                <w:sz w:val="22"/>
+                <w:szCs w:val="22"/>
+              </w:rPr>
+              <w:t>System.exit</w:t>
+            </w:r>
+            <w:proofErr w:type="spellEnd"/>
+            <w:r>
+              <w:rPr>
+                <w:rFonts w:ascii="Arial" w:hAnsi="Arial" w:cs="Arial"/>
+                <w:b/>
+                <w:bCs/>
+                <w:i/>
+                <w:iCs/>
+                <w:sz w:val="22"/>
+                <w:szCs w:val="22"/>
+              </w:rPr>
+              <w:t>(0</w:t>
+            </w:r>
+            <w:proofErr w:type="gramStart"/>
+            <w:r>
+              <w:rPr>
+                <w:rFonts w:ascii="Arial" w:hAnsi="Arial" w:cs="Arial"/>
+                <w:b/>
+                <w:bCs/>
+                <w:i/>
+                <w:iCs/>
+                <w:sz w:val="22"/>
+                <w:szCs w:val="22"/>
+              </w:rPr>
+              <w:t>);</w:t>
+            </w:r>
+            <w:proofErr w:type="gramEnd"/>
           </w:p>
           <w:p>
             <w:pPr>
@@ -2643,6 +2679,7 @@
                 <w:sz w:val="22"/>
                 <w:szCs w:val="22"/>
               </w:rPr>
+              <w:lastRenderedPageBreak/>
               <w:t>Construct exception handling to handle the exception.</w:t>
             </w:r>
           </w:p>
@@ -2917,7 +2954,7 @@
                           </wp:anchor>
                         </w:drawing>
                       </mc:Choice>
-                      <mc:Fallback xmlns:w16sdtdh="http://schemas.microsoft.com/office/word/2020/wordml/sdtdatahash" xmlns:w16="http://schemas.microsoft.com/office/word/2018/wordml" xmlns:w16cid="http://schemas.microsoft.com/office/word/2016/wordml/cid" xmlns:w16cex="http://schemas.microsoft.com/office/word/2018/wordml/cex" xmlns:am3d="http://schemas.microsoft.com/office/drawing/2017/model3d" xmlns:aink="http://schemas.microsoft.com/office/drawing/2016/ink" xmlns:cx8="http://schemas.microsoft.com/office/drawing/2016/5/14/chartex" xmlns:cx7="http://schemas.microsoft.com/office/drawing/2016/5/13/chartex" xmlns:cx6="http://schemas.microsoft.com/office/drawing/2016/5/12/chartex" xmlns:cx5="http://schemas.microsoft.com/office/drawing/2016/5/11/chartex" xmlns:cx4="http://schemas.microsoft.com/office/drawing/2016/5/10/chartex" xmlns:cx3="http://schemas.microsoft.com/office/drawing/2016/5/9/chartex" xmlns:cx2="http://schemas.microsoft.com/office/drawing/2015/10/21/chartex">
+                      <mc:Fallback>
                         <w:pict>
                           <v:shapetype w14:anchorId="3FADB0D0" id="_x0000_t32" coordsize="21600,21600" o:spt="32" o:oned="t" path="m,l21600,21600e" filled="f">
                             <v:path arrowok="t" fillok="f" o:connecttype="none"/>
@@ -3003,7 +3040,6 @@
                           </w:rPr>
                           <w:t>#</w:t>
                         </w:r>
-                        <w:proofErr w:type="spellStart"/>
                         <w:r>
                           <w:rPr>
                             <w:color w:val="000000"/>
@@ -3014,14 +3050,7 @@
                           <w:rPr>
                             <w:color w:val="000000"/>
                           </w:rPr>
-                          <w:t>alculateBooking</w:t>
-                        </w:r>
-                        <w:proofErr w:type="spellEnd"/>
-                        <w:r>
-                          <w:rPr>
-                            <w:color w:val="000000"/>
-                          </w:rPr>
-                          <w:t>(): void &lt;&lt;abstract&gt;&gt;</w:t>
+                          <w:t>alculateBooking(): void &lt;&lt;abstract&gt;&gt;</w:t>
                         </w:r>
                       </w:p>
                     </w:tc>
@@ -3098,7 +3127,7 @@
                           </wp:anchor>
                         </w:drawing>
                       </mc:Choice>
-                      <mc:Fallback xmlns:w16sdtdh="http://schemas.microsoft.com/office/word/2020/wordml/sdtdatahash" xmlns:w16="http://schemas.microsoft.com/office/word/2018/wordml" xmlns:w16cid="http://schemas.microsoft.com/office/word/2016/wordml/cid" xmlns:w16cex="http://schemas.microsoft.com/office/word/2018/wordml/cex" xmlns:am3d="http://schemas.microsoft.com/office/drawing/2017/model3d" xmlns:aink="http://schemas.microsoft.com/office/drawing/2016/ink" xmlns:cx8="http://schemas.microsoft.com/office/drawing/2016/5/14/chartex" xmlns:cx7="http://schemas.microsoft.com/office/drawing/2016/5/13/chartex" xmlns:cx6="http://schemas.microsoft.com/office/drawing/2016/5/12/chartex" xmlns:cx5="http://schemas.microsoft.com/office/drawing/2016/5/11/chartex" xmlns:cx4="http://schemas.microsoft.com/office/drawing/2016/5/10/chartex" xmlns:cx3="http://schemas.microsoft.com/office/drawing/2016/5/9/chartex" xmlns:cx2="http://schemas.microsoft.com/office/drawing/2015/10/21/chartex">
+                      <mc:Fallback>
                         <w:pict>
                           <v:shape w14:anchorId="49A52506" id="Straight Arrow Connector 16" o:spid="_x0000_s1026" type="#_x0000_t32" style="position:absolute;margin-left:217.15pt;margin-top:10.4pt;width:0;height:21.5pt;flip:y;z-index:251662336;visibility:visible;mso-wrap-style:square;mso-wrap-distance-left:9pt;mso-wrap-distance-top:0;mso-wrap-distance-right:9pt;mso-wrap-distance-bottom:0;mso-position-horizontal:absolute;mso-position-horizontal-relative:text;mso-position-vertical:absolute;mso-position-vertical-relative:text" o:gfxdata="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" strokecolor="black [3200]" strokeweight="2pt">
                             <v:stroke endarrow="block"/>
@@ -3300,16 +3329,8 @@
                           <w:rPr>
                             <w:color w:val="000000"/>
                           </w:rPr>
-                          <w:t xml:space="preserve">: </w:t>
+                          <w:t>: int</w:t>
                         </w:r>
-                        <w:proofErr w:type="spellStart"/>
-                        <w:r>
-                          <w:rPr>
-                            <w:color w:val="000000"/>
-                          </w:rPr>
-                          <w:t>int</w:t>
-                        </w:r>
-                        <w:proofErr w:type="spellEnd"/>
                       </w:p>
                       <w:p>
                         <w:pPr>
@@ -3442,21 +3463,7 @@
                           <w:rPr>
                             <w:color w:val="000000"/>
                           </w:rPr>
-                          <w:t xml:space="preserve">, </w:t>
-                        </w:r>
-                        <w:proofErr w:type="spellStart"/>
-                        <w:r>
-                          <w:rPr>
-                            <w:color w:val="000000"/>
-                          </w:rPr>
-                          <w:t>int</w:t>
-                        </w:r>
-                        <w:proofErr w:type="spellEnd"/>
-                        <w:r>
-                          <w:rPr>
-                            <w:color w:val="000000"/>
-                          </w:rPr>
-                          <w:t xml:space="preserve"> </w:t>
+                          <w:t xml:space="preserve">, int </w:t>
                         </w:r>
                         <w:proofErr w:type="spellStart"/>
                         <w:r>
@@ -3486,7 +3493,6 @@
                           </w:rPr>
                           <w:t>#</w:t>
                         </w:r>
-                        <w:proofErr w:type="spellStart"/>
                         <w:r>
                           <w:rPr>
                             <w:color w:val="000000"/>
@@ -3497,14 +3503,7 @@
                           <w:rPr>
                             <w:color w:val="000000"/>
                           </w:rPr>
-                          <w:t>alculateBooking</w:t>
-                        </w:r>
-                        <w:proofErr w:type="spellEnd"/>
-                        <w:r>
-                          <w:rPr>
-                            <w:color w:val="000000"/>
-                          </w:rPr>
-                          <w:t>():void</w:t>
+                          <w:t>alculateBooking():void</w:t>
                         </w:r>
                       </w:p>
                       <w:p>
@@ -3817,17 +3816,8 @@
                       <w:sz w:val="20"/>
                       <w:szCs w:val="20"/>
                     </w:rPr>
-                    <w:t xml:space="preserve"> /Per </w:t>
+                    <w:t xml:space="preserve"> /Per Pax</w:t>
                   </w:r>
-                  <w:proofErr w:type="spellStart"/>
-                  <w:r>
-                    <w:rPr>
-                      <w:sz w:val="20"/>
-                      <w:szCs w:val="20"/>
-                    </w:rPr>
-                    <w:t>Pax</w:t>
-                  </w:r>
-                  <w:proofErr w:type="spellEnd"/>
                 </w:p>
               </w:tc>
               <w:tc>
@@ -4509,7 +4499,6 @@
                 <w:sz w:val="22"/>
                 <w:szCs w:val="22"/>
               </w:rPr>
-              <w:lastRenderedPageBreak/>
               <w:t>Sample Output:</w:t>
             </w:r>
           </w:p>
@@ -4524,10 +4513,8 @@
             </w:pPr>
             <w:r>
               <w:rPr>
-                <w:rFonts w:eastAsia="Times New Roman" w:cs="Arial"/>
+                <w:rFonts w:eastAsia="Times New Roman"/>
                 <w:noProof/>
-                <w:sz w:val="22"/>
-                <w:szCs w:val="22"/>
               </w:rPr>
               <mc:AlternateContent>
                 <mc:Choice Requires="wps">
@@ -4776,10 +4763,8 @@
             </w:pPr>
             <w:r>
               <w:rPr>
-                <w:rFonts w:eastAsia="Times New Roman" w:cs="Arial"/>
+                <w:rFonts w:eastAsia="Times New Roman"/>
                 <w:noProof/>
-                <w:sz w:val="22"/>
-                <w:szCs w:val="22"/>
               </w:rPr>
               <mc:AlternateContent>
                 <mc:Choice Requires="wps">
@@ -5055,10 +5040,8 @@
             </w:pPr>
             <w:r>
               <w:rPr>
-                <w:rFonts w:eastAsia="Times New Roman" w:cs="Arial"/>
+                <w:rFonts w:eastAsia="Times New Roman"/>
                 <w:noProof/>
-                <w:sz w:val="22"/>
-                <w:szCs w:val="22"/>
               </w:rPr>
               <mc:AlternateContent>
                 <mc:Choice Requires="wps">
@@ -5185,27 +5168,7 @@
                 <w:sz w:val="22"/>
                 <w:szCs w:val="22"/>
               </w:rPr>
-              <w:t xml:space="preserve">“No. Of </w:t>
-            </w:r>
-            <w:proofErr w:type="spellStart"/>
-            <w:r>
-              <w:rPr>
-                <w:rFonts w:ascii="Arial" w:eastAsia="Times New Roman" w:hAnsi="Arial" w:cs="Arial"/>
-                <w:b/>
-                <w:sz w:val="22"/>
-                <w:szCs w:val="22"/>
-              </w:rPr>
-              <w:t>Pax</w:t>
-            </w:r>
-            <w:proofErr w:type="spellEnd"/>
-            <w:r>
-              <w:rPr>
-                <w:rFonts w:ascii="Arial" w:eastAsia="Times New Roman" w:hAnsi="Arial" w:cs="Arial"/>
-                <w:b/>
-                <w:sz w:val="22"/>
-                <w:szCs w:val="22"/>
-              </w:rPr>
-              <w:t>”,</w:t>
+              <w:t>“No. Of Pax”,</w:t>
             </w:r>
             <w:r>
               <w:rPr>
@@ -5431,12 +5394,9 @@
             </w:pPr>
             <w:r>
               <w:rPr>
-                <w:rFonts w:eastAsia="Times New Roman" w:cs="Arial"/>
+                <w:rFonts w:eastAsia="Times New Roman"/>
                 <w:noProof/>
-                <w:sz w:val="22"/>
-                <w:szCs w:val="22"/>
-              </w:rPr>
-              <w:lastRenderedPageBreak/>
+              </w:rPr>
               <mc:AlternateContent>
                 <mc:Choice Requires="wps">
                   <w:drawing>
@@ -5722,10 +5682,8 @@
             </w:pPr>
             <w:r>
               <w:rPr>
-                <w:rFonts w:eastAsia="Times New Roman" w:cs="Arial"/>
+                <w:rFonts w:eastAsia="Times New Roman"/>
                 <w:noProof/>
-                <w:sz w:val="22"/>
-                <w:szCs w:val="22"/>
               </w:rPr>
               <mc:AlternateContent>
                 <mc:Choice Requires="wps">
@@ -6275,6 +6233,7 @@
                 <w:sz w:val="22"/>
                 <w:szCs w:val="22"/>
               </w:rPr>
+              <w:lastRenderedPageBreak/>
               <w:t>(</w:t>
             </w:r>
             <w:r>
@@ -8700,7 +8659,7 @@
 </file>
 
 <file path=word/endnotes.xml><?xml version="1.0" encoding="utf-8"?>
-<w:endnotes xmlns:wpc="http://schemas.microsoft.com/office/word/2010/wordprocessingCanvas" xmlns:cx="http://schemas.microsoft.com/office/drawing/2014/chartex" xmlns:cx1="http://schemas.microsoft.com/office/drawing/2015/9/8/chartex" xmlns:mc="http://schemas.openxmlformats.org/markup-compatibility/2006" xmlns:o="urn:schemas-microsoft-com:office:office" xmlns:r="http://schemas.openxmlformats.org/officeDocument/2006/relationships" xmlns:m="http://schemas.openxmlformats.org/officeDocument/2006/math" xmlns:v="urn:schemas-microsoft-com:vml" xmlns:wp14="http://schemas.microsoft.com/office/word/2010/wordprocessingDrawing" xmlns:wp="http://schemas.openxmlformats.org/drawingml/2006/wordprocessingDrawing" xmlns:w10="urn:schemas-microsoft-com:office:word" xmlns:w="http://schemas.openxmlformats.org/wordprocessingml/2006/main" xmlns:w14="http://schemas.microsoft.com/office/word/2010/wordml" xmlns:w15="http://schemas.microsoft.com/office/word/2012/wordml" xmlns:w16se="http://schemas.microsoft.com/office/word/2015/wordml/symex" xmlns:wpg="http://schemas.microsoft.com/office/word/2010/wordprocessingGroup" xmlns:wpi="http://schemas.microsoft.com/office/word/2010/wordprocessingInk" xmlns:wne="http://schemas.microsoft.com/office/word/2006/wordml" xmlns:wps="http://schemas.microsoft.com/office/word/2010/wordprocessingShape" mc:Ignorable="w14 w15 w16se wp14">
+<w:endnotes xmlns:wpc="http://schemas.microsoft.com/office/word/2010/wordprocessingCanvas" xmlns:cx="http://schemas.microsoft.com/office/drawing/2014/chartex" xmlns:cx1="http://schemas.microsoft.com/office/drawing/2015/9/8/chartex" xmlns:cx2="http://schemas.microsoft.com/office/drawing/2015/10/21/chartex" xmlns:cx3="http://schemas.microsoft.com/office/drawing/2016/5/9/chartex" xmlns:cx4="http://schemas.microsoft.com/office/drawing/2016/5/10/chartex" xmlns:cx5="http://schemas.microsoft.com/office/drawing/2016/5/11/chartex" xmlns:cx6="http://schemas.microsoft.com/office/drawing/2016/5/12/chartex" xmlns:cx7="http://schemas.microsoft.com/office/drawing/2016/5/13/chartex" xmlns:cx8="http://schemas.microsoft.com/office/drawing/2016/5/14/chartex" xmlns:mc="http://schemas.openxmlformats.org/markup-compatibility/2006" xmlns:aink="http://schemas.microsoft.com/office/drawing/2016/ink" xmlns:am3d="http://schemas.microsoft.com/office/drawing/2017/model3d" xmlns:o="urn:schemas-microsoft-com:office:office" xmlns:oel="http://schemas.microsoft.com/office/2019/extlst" xmlns:r="http://schemas.openxmlformats.org/officeDocument/2006/relationships" xmlns:m="http://schemas.openxmlformats.org/officeDocument/2006/math" xmlns:v="urn:schemas-microsoft-com:vml" xmlns:wp14="http://schemas.microsoft.com/office/word/2010/wordprocessingDrawing" xmlns:wp="http://schemas.openxmlformats.org/drawingml/2006/wordprocessingDrawing" xmlns:w10="urn:schemas-microsoft-com:office:word" xmlns:w="http://schemas.openxmlformats.org/wordprocessingml/2006/main" xmlns:w14="http://schemas.microsoft.com/office/word/2010/wordml" xmlns:w15="http://schemas.microsoft.com/office/word/2012/wordml" xmlns:w16cex="http://schemas.microsoft.com/office/word/2018/wordml/cex" xmlns:w16cid="http://schemas.microsoft.com/office/word/2016/wordml/cid" xmlns:w16="http://schemas.microsoft.com/office/word/2018/wordml" xmlns:w16sdtdh="http://schemas.microsoft.com/office/word/2020/wordml/sdtdatahash" xmlns:w16se="http://schemas.microsoft.com/office/word/2015/wordml/symex" xmlns:wpg="http://schemas.microsoft.com/office/word/2010/wordprocessingGroup" xmlns:wpi="http://schemas.microsoft.com/office/word/2010/wordprocessingInk" xmlns:wne="http://schemas.microsoft.com/office/word/2006/wordml" xmlns:wps="http://schemas.microsoft.com/office/word/2010/wordprocessingShape" mc:Ignorable="w14 w15 w16se w16cid w16 w16cex w16sdtdh wp14">
   <w:endnote w:type="separator" w:id="-1">
     <w:p>
       <w:pPr>
@@ -8725,7 +8684,7 @@
 </file>
 
 <file path=word/footnotes.xml><?xml version="1.0" encoding="utf-8"?>
-<w:footnotes xmlns:wpc="http://schemas.microsoft.com/office/word/2010/wordprocessingCanvas" xmlns:cx="http://schemas.microsoft.com/office/drawing/2014/chartex" xmlns:cx1="http://schemas.microsoft.com/office/drawing/2015/9/8/chartex" xmlns:mc="http://schemas.openxmlformats.org/markup-compatibility/2006" xmlns:o="urn:schemas-microsoft-com:office:office" xmlns:r="http://schemas.openxmlformats.org/officeDocument/2006/relationships" xmlns:m="http://schemas.openxmlformats.org/officeDocument/2006/math" xmlns:v="urn:schemas-microsoft-com:vml" xmlns:wp14="http://schemas.microsoft.com/office/word/2010/wordprocessingDrawing" xmlns:wp="http://schemas.openxmlformats.org/drawingml/2006/wordprocessingDrawing" xmlns:w10="urn:schemas-microsoft-com:office:word" xmlns:w="http://schemas.openxmlformats.org/wordprocessingml/2006/main" xmlns:w14="http://schemas.microsoft.com/office/word/2010/wordml" xmlns:w15="http://schemas.microsoft.com/office/word/2012/wordml" xmlns:w16se="http://schemas.microsoft.com/office/word/2015/wordml/symex" xmlns:wpg="http://schemas.microsoft.com/office/word/2010/wordprocessingGroup" xmlns:wpi="http://schemas.microsoft.com/office/word/2010/wordprocessingInk" xmlns:wne="http://schemas.microsoft.com/office/word/2006/wordml" xmlns:wps="http://schemas.microsoft.com/office/word/2010/wordprocessingShape" mc:Ignorable="w14 w15 w16se wp14">
+<w:footnotes xmlns:wpc="http://schemas.microsoft.com/office/word/2010/wordprocessingCanvas" xmlns:cx="http://schemas.microsoft.com/office/drawing/2014/chartex" xmlns:cx1="http://schemas.microsoft.com/office/drawing/2015/9/8/chartex" xmlns:cx2="http://schemas.microsoft.com/office/drawing/2015/10/21/chartex" xmlns:cx3="http://schemas.microsoft.com/office/drawing/2016/5/9/chartex" xmlns:cx4="http://schemas.microsoft.com/office/drawing/2016/5/10/chartex" xmlns:cx5="http://schemas.microsoft.com/office/drawing/2016/5/11/chartex" xmlns:cx6="http://schemas.microsoft.com/office/drawing/2016/5/12/chartex" xmlns:cx7="http://schemas.microsoft.com/office/drawing/2016/5/13/chartex" xmlns:cx8="http://schemas.microsoft.com/office/drawing/2016/5/14/chartex" xmlns:mc="http://schemas.openxmlformats.org/markup-compatibility/2006" xmlns:aink="http://schemas.microsoft.com/office/drawing/2016/ink" xmlns:am3d="http://schemas.microsoft.com/office/drawing/2017/model3d" xmlns:o="urn:schemas-microsoft-com:office:office" xmlns:oel="http://schemas.microsoft.com/office/2019/extlst" xmlns:r="http://schemas.openxmlformats.org/officeDocument/2006/relationships" xmlns:m="http://schemas.openxmlformats.org/officeDocument/2006/math" xmlns:v="urn:schemas-microsoft-com:vml" xmlns:wp14="http://schemas.microsoft.com/office/word/2010/wordprocessingDrawing" xmlns:wp="http://schemas.openxmlformats.org/drawingml/2006/wordprocessingDrawing" xmlns:w10="urn:schemas-microsoft-com:office:word" xmlns:w="http://schemas.openxmlformats.org/wordprocessingml/2006/main" xmlns:w14="http://schemas.microsoft.com/office/word/2010/wordml" xmlns:w15="http://schemas.microsoft.com/office/word/2012/wordml" xmlns:w16cex="http://schemas.microsoft.com/office/word/2018/wordml/cex" xmlns:w16cid="http://schemas.microsoft.com/office/word/2016/wordml/cid" xmlns:w16="http://schemas.microsoft.com/office/word/2018/wordml" xmlns:w16sdtdh="http://schemas.microsoft.com/office/word/2020/wordml/sdtdatahash" xmlns:w16se="http://schemas.microsoft.com/office/word/2015/wordml/symex" xmlns:wpg="http://schemas.microsoft.com/office/word/2010/wordprocessingGroup" xmlns:wpi="http://schemas.microsoft.com/office/word/2010/wordprocessingInk" xmlns:wne="http://schemas.microsoft.com/office/word/2006/wordml" xmlns:wps="http://schemas.microsoft.com/office/word/2010/wordprocessingShape" mc:Ignorable="w14 w15 w16se w16cid w16 w16cex w16sdtdh wp14">
   <w:footnote w:type="separator" w:id="-1">
     <w:p>
       <w:pPr>
@@ -8750,7 +8709,7 @@
 </file>
 
 <file path=word/header1.xml><?xml version="1.0" encoding="utf-8"?>
-<w:hdr xmlns:wpc="http://schemas.microsoft.com/office/word/2010/wordprocessingCanvas" xmlns:cx="http://schemas.microsoft.com/office/drawing/2014/chartex" xmlns:cx1="http://schemas.microsoft.com/office/drawing/2015/9/8/chartex" xmlns:mc="http://schemas.openxmlformats.org/markup-compatibility/2006" xmlns:o="urn:schemas-microsoft-com:office:office" xmlns:r="http://schemas.openxmlformats.org/officeDocument/2006/relationships" xmlns:m="http://schemas.openxmlformats.org/officeDocument/2006/math" xmlns:v="urn:schemas-microsoft-com:vml" xmlns:wp14="http://schemas.microsoft.com/office/word/2010/wordprocessingDrawing" xmlns:wp="http://schemas.openxmlformats.org/drawingml/2006/wordprocessingDrawing" xmlns:w10="urn:schemas-microsoft-com:office:word" xmlns:w="http://schemas.openxmlformats.org/wordprocessingml/2006/main" xmlns:w14="http://schemas.microsoft.com/office/word/2010/wordml" xmlns:w15="http://schemas.microsoft.com/office/word/2012/wordml" xmlns:w16se="http://schemas.microsoft.com/office/word/2015/wordml/symex" xmlns:wpg="http://schemas.microsoft.com/office/word/2010/wordprocessingGroup" xmlns:wpi="http://schemas.microsoft.com/office/word/2010/wordprocessingInk" xmlns:wne="http://schemas.microsoft.com/office/word/2006/wordml" xmlns:wps="http://schemas.microsoft.com/office/word/2010/wordprocessingShape" mc:Ignorable="w14 w15 w16se wp14">
+<w:hdr xmlns:wpc="http://schemas.microsoft.com/office/word/2010/wordprocessingCanvas" xmlns:cx="http://schemas.microsoft.com/office/drawing/2014/chartex" xmlns:cx1="http://schemas.microsoft.com/office/drawing/2015/9/8/chartex" xmlns:cx2="http://schemas.microsoft.com/office/drawing/2015/10/21/chartex" xmlns:cx3="http://schemas.microsoft.com/office/drawing/2016/5/9/chartex" xmlns:cx4="http://schemas.microsoft.com/office/drawing/2016/5/10/chartex" xmlns:cx5="http://schemas.microsoft.com/office/drawing/2016/5/11/chartex" xmlns:cx6="http://schemas.microsoft.com/office/drawing/2016/5/12/chartex" xmlns:cx7="http://schemas.microsoft.com/office/drawing/2016/5/13/chartex" xmlns:cx8="http://schemas.microsoft.com/office/drawing/2016/5/14/chartex" xmlns:mc="http://schemas.openxmlformats.org/markup-compatibility/2006" xmlns:aink="http://schemas.microsoft.com/office/drawing/2016/ink" xmlns:am3d="http://schemas.microsoft.com/office/drawing/2017/model3d" xmlns:o="urn:schemas-microsoft-com:office:office" xmlns:oel="http://schemas.microsoft.com/office/2019/extlst" xmlns:r="http://schemas.openxmlformats.org/officeDocument/2006/relationships" xmlns:m="http://schemas.openxmlformats.org/officeDocument/2006/math" xmlns:v="urn:schemas-microsoft-com:vml" xmlns:wp14="http://schemas.microsoft.com/office/word/2010/wordprocessingDrawing" xmlns:wp="http://schemas.openxmlformats.org/drawingml/2006/wordprocessingDrawing" xmlns:w10="urn:schemas-microsoft-com:office:word" xmlns:w="http://schemas.openxmlformats.org/wordprocessingml/2006/main" xmlns:w14="http://schemas.microsoft.com/office/word/2010/wordml" xmlns:w15="http://schemas.microsoft.com/office/word/2012/wordml" xmlns:w16cex="http://schemas.microsoft.com/office/word/2018/wordml/cex" xmlns:w16cid="http://schemas.microsoft.com/office/word/2016/wordml/cid" xmlns:w16="http://schemas.microsoft.com/office/word/2018/wordml" xmlns:w16sdtdh="http://schemas.microsoft.com/office/word/2020/wordml/sdtdatahash" xmlns:w16se="http://schemas.microsoft.com/office/word/2015/wordml/symex" xmlns:wpg="http://schemas.microsoft.com/office/word/2010/wordprocessingGroup" xmlns:wpi="http://schemas.microsoft.com/office/word/2010/wordprocessingInk" xmlns:wne="http://schemas.microsoft.com/office/word/2006/wordml" xmlns:wps="http://schemas.microsoft.com/office/word/2010/wordprocessingShape" mc:Ignorable="w14 w15 w16se w16cid w16 w16cex w16sdtdh wp14">
   <w:p>
     <w:pPr>
       <w:pBdr>
@@ -8812,7 +8771,7 @@
 </file>
 
 <file path=word/numbering.xml><?xml version="1.0" encoding="utf-8"?>
-<w:numbering xmlns:wpc="http://schemas.microsoft.com/office/word/2010/wordprocessingCanvas" xmlns:cx="http://schemas.microsoft.com/office/drawing/2014/chartex" xmlns:cx1="http://schemas.microsoft.com/office/drawing/2015/9/8/chartex" xmlns:mc="http://schemas.openxmlformats.org/markup-compatibility/2006" xmlns:o="urn:schemas-microsoft-com:office:office" xmlns:r="http://schemas.openxmlformats.org/officeDocument/2006/relationships" xmlns:m="http://schemas.openxmlformats.org/officeDocument/2006/math" xmlns:v="urn:schemas-microsoft-com:vml" xmlns:wp14="http://schemas.microsoft.com/office/word/2010/wordprocessingDrawing" xmlns:wp="http://schemas.openxmlformats.org/drawingml/2006/wordprocessingDrawing" xmlns:w10="urn:schemas-microsoft-com:office:word" xmlns:w="http://schemas.openxmlformats.org/wordprocessingml/2006/main" xmlns:w14="http://schemas.microsoft.com/office/word/2010/wordml" xmlns:w15="http://schemas.microsoft.com/office/word/2012/wordml" xmlns:w16se="http://schemas.microsoft.com/office/word/2015/wordml/symex" xmlns:wpg="http://schemas.microsoft.com/office/word/2010/wordprocessingGroup" xmlns:wpi="http://schemas.microsoft.com/office/word/2010/wordprocessingInk" xmlns:wne="http://schemas.microsoft.com/office/word/2006/wordml" xmlns:wps="http://schemas.microsoft.com/office/word/2010/wordprocessingShape" mc:Ignorable="w14 w15 w16se wp14">
+<w:numbering xmlns:wpc="http://schemas.microsoft.com/office/word/2010/wordprocessingCanvas" xmlns:cx="http://schemas.microsoft.com/office/drawing/2014/chartex" xmlns:cx1="http://schemas.microsoft.com/office/drawing/2015/9/8/chartex" xmlns:cx2="http://schemas.microsoft.com/office/drawing/2015/10/21/chartex" xmlns:cx3="http://schemas.microsoft.com/office/drawing/2016/5/9/chartex" xmlns:cx4="http://schemas.microsoft.com/office/drawing/2016/5/10/chartex" xmlns:cx5="http://schemas.microsoft.com/office/drawing/2016/5/11/chartex" xmlns:cx6="http://schemas.microsoft.com/office/drawing/2016/5/12/chartex" xmlns:cx7="http://schemas.microsoft.com/office/drawing/2016/5/13/chartex" xmlns:cx8="http://schemas.microsoft.com/office/drawing/2016/5/14/chartex" xmlns:mc="http://schemas.openxmlformats.org/markup-compatibility/2006" xmlns:aink="http://schemas.microsoft.com/office/drawing/2016/ink" xmlns:am3d="http://schemas.microsoft.com/office/drawing/2017/model3d" xmlns:o="urn:schemas-microsoft-com:office:office" xmlns:oel="http://schemas.microsoft.com/office/2019/extlst" xmlns:r="http://schemas.openxmlformats.org/officeDocument/2006/relationships" xmlns:m="http://schemas.openxmlformats.org/officeDocument/2006/math" xmlns:v="urn:schemas-microsoft-com:vml" xmlns:wp14="http://schemas.microsoft.com/office/word/2010/wordprocessingDrawing" xmlns:wp="http://schemas.openxmlformats.org/drawingml/2006/wordprocessingDrawing" xmlns:w10="urn:schemas-microsoft-com:office:word" xmlns:w="http://schemas.openxmlformats.org/wordprocessingml/2006/main" xmlns:w14="http://schemas.microsoft.com/office/word/2010/wordml" xmlns:w15="http://schemas.microsoft.com/office/word/2012/wordml" xmlns:w16cex="http://schemas.microsoft.com/office/word/2018/wordml/cex" xmlns:w16cid="http://schemas.microsoft.com/office/word/2016/wordml/cid" xmlns:w16="http://schemas.microsoft.com/office/word/2018/wordml" xmlns:w16sdtdh="http://schemas.microsoft.com/office/word/2020/wordml/sdtdatahash" xmlns:w16se="http://schemas.microsoft.com/office/word/2015/wordml/symex" xmlns:wpg="http://schemas.microsoft.com/office/word/2010/wordprocessingGroup" xmlns:wpi="http://schemas.microsoft.com/office/word/2010/wordprocessingInk" xmlns:wne="http://schemas.microsoft.com/office/word/2006/wordml" xmlns:wps="http://schemas.microsoft.com/office/word/2010/wordprocessingShape" mc:Ignorable="w14 w15 w16se w16cid w16 w16cex w16sdtdh wp14">
   <w:abstractNum w:abstractNumId="0" w15:restartNumberingAfterBreak="0">
     <w:nsid w:val="8985E0BB"/>
     <w:multiLevelType w:val="singleLevel"/>
@@ -10172,59 +10131,59 @@
       </w:pPr>
     </w:lvl>
   </w:abstractNum>
-  <w:num w:numId="1">
+  <w:num w:numId="1" w16cid:durableId="1540701524">
     <w:abstractNumId w:val="2"/>
   </w:num>
-  <w:num w:numId="2">
+  <w:num w:numId="2" w16cid:durableId="108355407">
     <w:abstractNumId w:val="12"/>
   </w:num>
-  <w:num w:numId="3">
+  <w:num w:numId="3" w16cid:durableId="1065957723">
     <w:abstractNumId w:val="14"/>
   </w:num>
-  <w:num w:numId="4">
+  <w:num w:numId="4" w16cid:durableId="1100494629">
     <w:abstractNumId w:val="9"/>
   </w:num>
-  <w:num w:numId="5">
+  <w:num w:numId="5" w16cid:durableId="1525367084">
     <w:abstractNumId w:val="0"/>
   </w:num>
-  <w:num w:numId="6">
+  <w:num w:numId="6" w16cid:durableId="1111051876">
     <w:abstractNumId w:val="8"/>
   </w:num>
-  <w:num w:numId="7">
+  <w:num w:numId="7" w16cid:durableId="1313876747">
     <w:abstractNumId w:val="11"/>
   </w:num>
-  <w:num w:numId="8">
+  <w:num w:numId="8" w16cid:durableId="585578245">
     <w:abstractNumId w:val="15"/>
   </w:num>
-  <w:num w:numId="9">
+  <w:num w:numId="9" w16cid:durableId="542720189">
     <w:abstractNumId w:val="7"/>
   </w:num>
-  <w:num w:numId="10">
+  <w:num w:numId="10" w16cid:durableId="1445418651">
     <w:abstractNumId w:val="6"/>
   </w:num>
-  <w:num w:numId="11">
+  <w:num w:numId="11" w16cid:durableId="491533619">
     <w:abstractNumId w:val="3"/>
   </w:num>
-  <w:num w:numId="12">
+  <w:num w:numId="12" w16cid:durableId="2106265728">
     <w:abstractNumId w:val="1"/>
   </w:num>
-  <w:num w:numId="13">
+  <w:num w:numId="13" w16cid:durableId="1332025039">
     <w:abstractNumId w:val="5"/>
   </w:num>
-  <w:num w:numId="14">
+  <w:num w:numId="14" w16cid:durableId="844630122">
     <w:abstractNumId w:val="4"/>
   </w:num>
-  <w:num w:numId="15">
+  <w:num w:numId="15" w16cid:durableId="640110754">
     <w:abstractNumId w:val="13"/>
   </w:num>
-  <w:num w:numId="16">
+  <w:num w:numId="16" w16cid:durableId="643003772">
     <w:abstractNumId w:val="10"/>
   </w:num>
 </w:numbering>
 </file>
 
 <file path=word/styles.xml><?xml version="1.0" encoding="utf-8"?>
-<w:styles xmlns:mc="http://schemas.openxmlformats.org/markup-compatibility/2006" xmlns:r="http://schemas.openxmlformats.org/officeDocument/2006/relationships" xmlns:w="http://schemas.openxmlformats.org/wordprocessingml/2006/main" xmlns:w14="http://schemas.microsoft.com/office/word/2010/wordml" xmlns:w15="http://schemas.microsoft.com/office/word/2012/wordml" xmlns:w16se="http://schemas.microsoft.com/office/word/2015/wordml/symex" mc:Ignorable="w14 w15 w16se">
+<w:styles xmlns:mc="http://schemas.openxmlformats.org/markup-compatibility/2006" xmlns:r="http://schemas.openxmlformats.org/officeDocument/2006/relationships" xmlns:w="http://schemas.openxmlformats.org/wordprocessingml/2006/main" xmlns:w14="http://schemas.microsoft.com/office/word/2010/wordml" xmlns:w15="http://schemas.microsoft.com/office/word/2012/wordml" xmlns:w16cex="http://schemas.microsoft.com/office/word/2018/wordml/cex" xmlns:w16cid="http://schemas.microsoft.com/office/word/2016/wordml/cid" xmlns:w16="http://schemas.microsoft.com/office/word/2018/wordml" xmlns:w16sdtdh="http://schemas.microsoft.com/office/word/2020/wordml/sdtdatahash" xmlns:w16se="http://schemas.microsoft.com/office/word/2015/wordml/symex" mc:Ignorable="w14 w15 w16se w16cid w16 w16cex w16sdtdh">
   <w:docDefaults>
     <w:rPrDefault>
       <w:rPr>
@@ -10240,7 +10199,7 @@
       </w:pPr>
     </w:pPrDefault>
   </w:docDefaults>
-  <w:latentStyles w:defLockedState="0" w:defUIPriority="99" w:defSemiHidden="0" w:defUnhideWhenUsed="0" w:defQFormat="0" w:count="371">
+  <w:latentStyles w:defLockedState="0" w:defUIPriority="99" w:defSemiHidden="0" w:defUnhideWhenUsed="0" w:defQFormat="0" w:count="376">
     <w:lsdException w:name="Normal" w:uiPriority="0" w:qFormat="1"/>
     <w:lsdException w:name="heading 1" w:uiPriority="9" w:qFormat="1"/>
     <w:lsdException w:name="heading 2" w:semiHidden="1" w:uiPriority="9" w:unhideWhenUsed="1" w:qFormat="1"/>
@@ -10346,7 +10305,6 @@
     <w:lsdException w:name="HTML Sample" w:semiHidden="1" w:unhideWhenUsed="1"/>
     <w:lsdException w:name="HTML Typewriter" w:semiHidden="1" w:unhideWhenUsed="1"/>
     <w:lsdException w:name="HTML Variable" w:semiHidden="1" w:unhideWhenUsed="1"/>
-    <w:lsdException w:name="Normal Table" w:semiHidden="1" w:unhideWhenUsed="1"/>
     <w:lsdException w:name="annotation subject" w:semiHidden="1" w:unhideWhenUsed="1"/>
     <w:lsdException w:name="No List" w:semiHidden="1" w:unhideWhenUsed="1"/>
     <w:lsdException w:name="Outline List 1" w:semiHidden="1" w:unhideWhenUsed="1"/>
@@ -10389,11 +10347,8 @@
     <w:lsdException w:name="Table Contemporary" w:semiHidden="1" w:unhideWhenUsed="1"/>
     <w:lsdException w:name="Table Elegant" w:semiHidden="1" w:unhideWhenUsed="1"/>
     <w:lsdException w:name="Table Professional" w:semiHidden="1" w:unhideWhenUsed="1"/>
-    <w:lsdException w:name="Table Subtle 1" w:semiHidden="1" w:unhideWhenUsed="1"/>
     <w:lsdException w:name="Table Subtle 2" w:semiHidden="1" w:unhideWhenUsed="1"/>
     <w:lsdException w:name="Table Web 1" w:semiHidden="1" w:unhideWhenUsed="1"/>
-    <w:lsdException w:name="Table Web 2" w:semiHidden="1" w:unhideWhenUsed="1"/>
-    <w:lsdException w:name="Table Web 3" w:semiHidden="1" w:unhideWhenUsed="1"/>
     <w:lsdException w:name="Balloon Text" w:semiHidden="1" w:unhideWhenUsed="1"/>
     <w:lsdException w:name="Table Grid" w:uiPriority="0"/>
     <w:lsdException w:name="Table Theme" w:semiHidden="1" w:unhideWhenUsed="1"/>
@@ -10612,6 +10567,11 @@
     <w:lsdException w:name="List Table 5 Dark Accent 6" w:uiPriority="50"/>
     <w:lsdException w:name="List Table 6 Colorful Accent 6" w:uiPriority="51"/>
     <w:lsdException w:name="List Table 7 Colorful Accent 6" w:uiPriority="52"/>
+    <w:lsdException w:name="Mention" w:semiHidden="1" w:unhideWhenUsed="1"/>
+    <w:lsdException w:name="Smart Hyperlink" w:semiHidden="1" w:unhideWhenUsed="1"/>
+    <w:lsdException w:name="Hashtag" w:semiHidden="1" w:unhideWhenUsed="1"/>
+    <w:lsdException w:name="Unresolved Mention" w:semiHidden="1" w:unhideWhenUsed="1"/>
+    <w:lsdException w:name="Smart Link" w:semiHidden="1" w:unhideWhenUsed="1"/>
   </w:latentStyles>
   <w:style w:type="paragraph" w:default="1" w:styleId="Normal">
     <w:name w:val="Normal"/>

</xml_diff>